<commit_message>
All required field met except calendar
also added auto load and began work on auto scroll
</commit_message>
<xml_diff>
--- a/Sp problems.docx
+++ b/Sp problems.docx
@@ -293,7 +293,7 @@
       </w:r>
       <w:r>
         <w:rPr>
-          <w:shd w:val="clear" w:color="auto" w:fill="C00000"/>
+          <w:shd w:val="clear" w:color="auto" w:fill="FFFF00"/>
         </w:rPr>
         <w:t>Register</w:t>
       </w:r>
@@ -314,7 +314,7 @@
           <w:ilvl w:val="0"/>
           <w:numId w:val="3"/>
         </w:numPr>
-        <w:shd w:val="clear" w:color="auto" w:fill="C00000"/>
+        <w:shd w:val="clear" w:color="auto" w:fill="FFFFFF" w:themeFill="background1"/>
       </w:pPr>
       <w:r>
         <w:rPr>
@@ -373,6 +373,7 @@
           <w:ilvl w:val="1"/>
           <w:numId w:val="3"/>
         </w:numPr>
+        <w:shd w:val="clear" w:color="auto" w:fill="00B050"/>
       </w:pPr>
       <w:r>
         <w:t>Add to database -Zane</w:t>
@@ -420,7 +421,7 @@
       <w:r>
         <w:rPr>
           <w:color w:val="000000" w:themeColor="text1"/>
-          <w:shd w:val="clear" w:color="auto" w:fill="C00000"/>
+          <w:shd w:val="clear" w:color="auto" w:fill="00B050"/>
         </w:rPr>
         <w:t>Login</w:t>
       </w:r>
@@ -503,7 +504,7 @@
       </w:r>
       <w:r>
         <w:rPr>
-          <w:shd w:val="clear" w:color="auto" w:fill="C00000"/>
+          <w:shd w:val="clear" w:color="auto" w:fill="00B050"/>
         </w:rPr>
         <w:t>Log Ticket</w:t>
       </w:r>
@@ -537,7 +538,7 @@
           <w:ilvl w:val="0"/>
           <w:numId w:val="1"/>
         </w:numPr>
-        <w:shd w:val="clear" w:color="auto" w:fill="C00000"/>
+        <w:shd w:val="clear" w:color="auto" w:fill="00B050"/>
       </w:pPr>
       <w:r>
         <w:t>Feedback -Zane</w:t>
@@ -648,8 +649,6 @@
       <w:r>
         <w:t>Fix button (send) - Dayne</w:t>
       </w:r>
-      <w:bookmarkStart w:id="0" w:name="_GoBack"/>
-      <w:bookmarkEnd w:id="0"/>
     </w:p>
     <w:p>
       <w:r>
@@ -755,6 +754,7 @@
           <w:ilvl w:val="1"/>
           <w:numId w:val="4"/>
         </w:numPr>
+        <w:shd w:val="clear" w:color="auto" w:fill="00B050"/>
       </w:pPr>
       <w:r>
         <w:t>Update database pull -Zane</w:t>
@@ -798,6 +798,17 @@
       </w:pPr>
       <w:r>
         <w:t>Update database pull -Zane</w:t>
+      </w:r>
+      <w:r>
+        <w:t xml:space="preserve"> – changed mind, not </w:t>
+      </w:r>
+      <w:proofErr w:type="spellStart"/>
+      <w:r>
+        <w:t>gonna</w:t>
+      </w:r>
+      <w:proofErr w:type="spellEnd"/>
+      <w:r>
+        <w:t xml:space="preserve"> do this</w:t>
       </w:r>
     </w:p>
     <w:p>
@@ -865,6 +876,8 @@
         <w:tab/>
         <w:t>Non-Essential</w:t>
       </w:r>
+      <w:bookmarkStart w:id="0" w:name="_GoBack"/>
+      <w:bookmarkEnd w:id="0"/>
     </w:p>
     <w:p>
       <w:pPr>

</xml_diff>